<commit_message>
Updated Workspace and documentation
</commit_message>
<xml_diff>
--- a/Documentation/Exp-1_5G-NR-PHY-26Sep2022.docx
+++ b/Documentation/Exp-1_5G-NR-PHY-26Sep2022.docx
@@ -1811,16 +1811,15 @@
           <w:sz w:val="22"/>
           <w:szCs w:val="22"/>
         </w:rPr>
-        <w:t>5G_Advanced_IISC_experiment_v13.2.</w:t>
-      </w:r>
-      <w:proofErr w:type="gramStart"/>
+        <w:t>5G_advanced_experiments_with_NetSim</w:t>
+      </w:r>
       <w:r>
         <w:rPr>
           <w:rFonts w:ascii="Arial" w:hAnsi="Arial" w:cs="Arial"/>
           <w:sz w:val="22"/>
           <w:szCs w:val="22"/>
         </w:rPr>
-        <w:t>20</w:t>
+        <w:t>.netsim</w:t>
       </w:r>
       <w:r>
         <w:rPr>
@@ -1828,17 +1827,8 @@
           <w:sz w:val="22"/>
           <w:szCs w:val="22"/>
         </w:rPr>
-        <w:t>.netsim</w:t>
-      </w:r>
-      <w:r>
-        <w:rPr>
-          <w:rFonts w:ascii="Arial" w:hAnsi="Arial" w:cs="Arial"/>
-          <w:sz w:val="22"/>
-          <w:szCs w:val="22"/>
-        </w:rPr>
         <w:t>exp</w:t>
       </w:r>
-      <w:proofErr w:type="gramEnd"/>
       <w:r>
         <w:rPr>
           <w:rFonts w:ascii="Arial" w:hAnsi="Arial" w:cs="Arial"/>
@@ -2047,33 +2037,15 @@
           <w:sz w:val="22"/>
           <w:szCs w:val="22"/>
         </w:rPr>
-        <w:t>5G_Advanced_IISC_experiment_v13.2.</w:t>
-      </w:r>
-      <w:proofErr w:type="gramStart"/>
+        <w:t>5G_advanced_experiments_with_NetSim</w:t>
+      </w:r>
       <w:r>
         <w:rPr>
           <w:rFonts w:ascii="Arial" w:eastAsiaTheme="minorHAnsi" w:hAnsi="Arial" w:cs="Arial"/>
           <w:sz w:val="22"/>
           <w:szCs w:val="22"/>
         </w:rPr>
-        <w:t>20</w:t>
-      </w:r>
-      <w:r>
-        <w:rPr>
-          <w:rFonts w:ascii="Arial" w:eastAsiaTheme="minorHAnsi" w:hAnsi="Arial" w:cs="Arial"/>
-          <w:sz w:val="22"/>
-          <w:szCs w:val="22"/>
-        </w:rPr>
-        <w:t>.netsimexp</w:t>
-      </w:r>
-      <w:proofErr w:type="gramEnd"/>
-      <w:r>
-        <w:rPr>
-          <w:rFonts w:ascii="Arial" w:eastAsiaTheme="minorHAnsi" w:hAnsi="Arial" w:cs="Arial"/>
-          <w:sz w:val="22"/>
-          <w:szCs w:val="22"/>
-        </w:rPr>
-        <w:t xml:space="preserve"> file from the extracted directory. Click on create a new workspace option and browse to select a path in your system where you want to set up the workspace folder. </w:t>
+        <w:t xml:space="preserve">.netsimexp file from the extracted directory. Click on create a new workspace option and browse to select a path in your system where you want to set up the workspace folder. </w:t>
       </w:r>
     </w:p>
     <w:p>
@@ -2115,10 +2087,10 @@
           <w:noProof/>
         </w:rPr>
         <w:drawing>
-          <wp:inline distT="0" distB="0" distL="0" distR="0" wp14:anchorId="75A71872" wp14:editId="2661C441">
-            <wp:extent cx="3635993" cy="2465755"/>
-            <wp:effectExtent l="0" t="0" r="3175" b="0"/>
-            <wp:docPr id="7" name="Picture 7" descr="Graphical user interface, text, application, email&#10;&#10;Description automatically generated"/>
+          <wp:inline distT="0" distB="0" distL="0" distR="0" wp14:anchorId="7A84B063" wp14:editId="00F0104A">
+            <wp:extent cx="3645348" cy="2472100"/>
+            <wp:effectExtent l="0" t="0" r="0" b="4445"/>
+            <wp:docPr id="6" name="Picture 6"/>
             <wp:cNvGraphicFramePr>
               <a:graphicFrameLocks xmlns:a="http://schemas.openxmlformats.org/drawingml/2006/main" noChangeAspect="1"/>
             </wp:cNvGraphicFramePr>
@@ -2126,7 +2098,7 @@
               <a:graphicData uri="http://schemas.openxmlformats.org/drawingml/2006/picture">
                 <pic:pic xmlns:pic="http://schemas.openxmlformats.org/drawingml/2006/picture">
                   <pic:nvPicPr>
-                    <pic:cNvPr id="7" name="Picture 7" descr="Graphical user interface, text, application, email&#10;&#10;Description automatically generated"/>
+                    <pic:cNvPr id="1" name=""/>
                     <pic:cNvPicPr/>
                   </pic:nvPicPr>
                   <pic:blipFill>
@@ -2138,7 +2110,7 @@
                   <pic:spPr>
                     <a:xfrm>
                       <a:off x="0" y="0"/>
-                      <a:ext cx="3660342" cy="2482267"/>
+                      <a:ext cx="3657387" cy="2480265"/>
                     </a:xfrm>
                     <a:prstGeom prst="rect">
                       <a:avLst/>
@@ -2248,17 +2220,14 @@
       </w:pPr>
       <w:r>
         <w:rPr>
-          <w:rFonts w:ascii="Arial" w:hAnsi="Arial" w:cs="Arial"/>
           <w:noProof/>
-          <w:sz w:val="22"/>
-          <w:szCs w:val="22"/>
         </w:rPr>
         <w:lastRenderedPageBreak/>
         <w:drawing>
-          <wp:inline distT="0" distB="0" distL="0" distR="0" wp14:anchorId="1AEAFF67" wp14:editId="4454CCF0">
-            <wp:extent cx="4817110" cy="2523299"/>
-            <wp:effectExtent l="0" t="0" r="2540" b="0"/>
-            <wp:docPr id="9" name="Picture 9" descr="Graphical user interface, application&#10;&#10;Description automatically generated"/>
+          <wp:inline distT="0" distB="0" distL="0" distR="0" wp14:anchorId="1E603DDB" wp14:editId="1EF2B0D1">
+            <wp:extent cx="5172075" cy="2753850"/>
+            <wp:effectExtent l="0" t="0" r="0" b="8890"/>
+            <wp:docPr id="7" name="Picture 7"/>
             <wp:cNvGraphicFramePr>
               <a:graphicFrameLocks xmlns:a="http://schemas.openxmlformats.org/drawingml/2006/main" noChangeAspect="1"/>
             </wp:cNvGraphicFramePr>
@@ -2266,7 +2235,7 @@
               <a:graphicData uri="http://schemas.openxmlformats.org/drawingml/2006/picture">
                 <pic:pic xmlns:pic="http://schemas.openxmlformats.org/drawingml/2006/picture">
                   <pic:nvPicPr>
-                    <pic:cNvPr id="9" name="Picture 9" descr="Graphical user interface, application&#10;&#10;Description automatically generated"/>
+                    <pic:cNvPr id="0" name="Picture 1"/>
                     <pic:cNvPicPr>
                       <a:picLocks noChangeAspect="1" noChangeArrowheads="1"/>
                     </pic:cNvPicPr>
@@ -2287,7 +2256,7 @@
                   <pic:spPr bwMode="auto">
                     <a:xfrm>
                       <a:off x="0" y="0"/>
-                      <a:ext cx="4825565" cy="2527728"/>
+                      <a:ext cx="5179976" cy="2758057"/>
                     </a:xfrm>
                     <a:prstGeom prst="rect">
                       <a:avLst/>
@@ -2661,6 +2630,7 @@
                 <w:sz w:val="20"/>
                 <w:szCs w:val="20"/>
               </w:rPr>
+              <w:lastRenderedPageBreak/>
               <w:t>gNB</w:t>
             </w:r>
             <w:proofErr w:type="spellEnd"/>
@@ -2727,7 +2697,6 @@
                 <w:sz w:val="20"/>
                 <w:szCs w:val="20"/>
               </w:rPr>
-              <w:lastRenderedPageBreak/>
               <w:t>Tx Power (dBm)</w:t>
             </w:r>
           </w:p>
@@ -9509,7 +9478,6 @@
         <w:rPr>
           <w:rFonts w:ascii="Arial" w:eastAsiaTheme="minorEastAsia" w:hAnsi="Arial" w:cs="Arial"/>
         </w:rPr>
-        <w:lastRenderedPageBreak/>
         <w:t xml:space="preserve">Total number of Resource Elements allocated for PDSCH </w:t>
       </w:r>
     </w:p>
@@ -11456,7 +11424,6 @@
             <w:rPr>
               <w:rFonts w:ascii="Cambria Math" w:eastAsiaTheme="minorEastAsia" w:hAnsi="Cambria Math" w:cs="Arial"/>
             </w:rPr>
-            <w:lastRenderedPageBreak/>
             <m:t>bits per Slot=bits per PRB×allocated PRB</m:t>
           </m:r>
         </m:oMath>
@@ -11476,6 +11443,7 @@
             <w:rPr>
               <w:rFonts w:ascii="Cambria Math" w:eastAsiaTheme="minorEastAsia" w:hAnsi="Cambria Math" w:cs="Arial"/>
             </w:rPr>
+            <w:lastRenderedPageBreak/>
             <m:t>=272×54=14688 bits=1836 Bytes</m:t>
           </m:r>
         </m:oMath>
@@ -17119,6 +17087,14 @@
           <w:szCs w:val="20"/>
           <w:lang w:val="en-US"/>
         </w:rPr>
+      </w:r>
+      <w:r>
+        <w:rPr>
+          <w:rFonts w:ascii="Arial" w:hAnsi="Arial" w:cs="Arial"/>
+          <w:sz w:val="20"/>
+          <w:szCs w:val="20"/>
+          <w:lang w:val="en-US"/>
+        </w:rPr>
         <w:fldChar w:fldCharType="separate"/>
       </w:r>
       <w:r>
@@ -18343,6 +18319,11 @@
           <w:rFonts w:ascii="Arial" w:hAnsi="Arial" w:cs="Arial"/>
         </w:rPr>
         <w:instrText xml:space="preserve"> \* MERGEFORMAT </w:instrText>
+      </w:r>
+      <w:r>
+        <w:rPr>
+          <w:rFonts w:ascii="Arial" w:hAnsi="Arial" w:cs="Arial"/>
+        </w:rPr>
       </w:r>
       <w:r>
         <w:rPr>

</xml_diff>